<commit_message>
Casos de teste referentes a crição, edição e envio do plano de negócio executados.
</commit_message>
<xml_diff>
--- a/Engenharia/Casos de Testes/Casos de Teste Gerenciamento Pampatec - UNIDADE PROJETO.docx
+++ b/Engenharia/Casos de Testes/Casos de Teste Gerenciamento Pampatec - UNIDADE PROJETO.docx
@@ -258,7 +258,7 @@
               <w:rPr>
                 <w:highlight w:val="green"/>
               </w:rPr>
-              <w:t>Positivo</w:t>
+              <w:t>Aprovado</w:t>
             </w:r>
           </w:p>
         </w:tc>
@@ -402,10 +402,84 @@
             </w:pPr>
             <w:r>
               <w:rPr>
+                <w:highlight w:val="green"/>
+              </w:rPr>
+              <w:t>Aprovado</w:t>
+            </w:r>
+            <w:bookmarkStart w:id="0" w:name="_GoBack"/>
+            <w:bookmarkEnd w:id="0"/>
+          </w:p>
+        </w:tc>
+      </w:tr>
+      <w:tr>
+        <w:tc>
+          <w:tcPr>
+            <w:tcW w:w="704" w:type="dxa"/>
+          </w:tcPr>
+          <w:p>
+            <w:pPr>
+              <w:jc w:val="center"/>
+              <w:rPr>
+                <w:b/>
+              </w:rPr>
+            </w:pPr>
+            <w:r>
+              <w:rPr>
+                <w:b/>
+              </w:rPr>
+              <w:t>4</w:t>
+            </w:r>
+          </w:p>
+        </w:tc>
+        <w:tc>
+          <w:tcPr>
+            <w:tcW w:w="5670" w:type="dxa"/>
+          </w:tcPr>
+          <w:p>
+            <w:pPr>
+              <w:jc w:val="both"/>
+            </w:pPr>
+            <w:r>
+              <w:rPr>
+                <w:b/>
+              </w:rPr>
+              <w:t>Criar)</w:t>
+            </w:r>
+            <w:r>
+              <w:t xml:space="preserve"> Adicionar ao plano de negócio o Nome da empresa, proposta de valor, atividades chaves, estagio de evolução, fontes de renda, estrutura de custo e salvar plano.</w:t>
+            </w:r>
+          </w:p>
+        </w:tc>
+        <w:tc>
+          <w:tcPr>
+            <w:tcW w:w="4820" w:type="dxa"/>
+          </w:tcPr>
+          <w:p>
+            <w:pPr>
+              <w:jc w:val="both"/>
+            </w:pPr>
+            <w:r>
+              <w:t>Plano salvo com sucesso.</w:t>
+            </w:r>
+          </w:p>
+        </w:tc>
+        <w:tc>
+          <w:tcPr>
+            <w:tcW w:w="1842" w:type="dxa"/>
+          </w:tcPr>
+          <w:p>
+            <w:pPr>
+              <w:jc w:val="both"/>
+              <w:rPr>
                 <w:color w:val="FF0000"/>
                 <w:highlight w:val="yellow"/>
               </w:rPr>
-              <w:t>Negativa</w:t>
+            </w:pPr>
+            <w:r>
+              <w:rPr>
+                <w:highlight w:val="green"/>
+              </w:rPr>
+              <w:t>Aprovado</w:t>
             </w:r>
           </w:p>
         </w:tc>
@@ -426,7 +500,7 @@
               <w:rPr>
                 <w:b/>
               </w:rPr>
-              <w:t>4</w:t>
+              <w:t>5</w:t>
             </w:r>
           </w:p>
         </w:tc>
@@ -458,7 +532,7 @@
               <w:jc w:val="both"/>
             </w:pPr>
             <w:r>
-              <w:t>Plano salvo com sucesso.</w:t>
+              <w:t>Dados inseridos estão registrados no banco.</w:t>
             </w:r>
           </w:p>
         </w:tc>
@@ -478,7 +552,7 @@
               <w:rPr>
                 <w:highlight w:val="green"/>
               </w:rPr>
-              <w:t>Positivo</w:t>
+              <w:t>Aprovado</w:t>
             </w:r>
           </w:p>
         </w:tc>
@@ -499,7 +573,7 @@
               <w:rPr>
                 <w:b/>
               </w:rPr>
-              <w:t>5</w:t>
+              <w:t>6</w:t>
             </w:r>
           </w:p>
         </w:tc>
@@ -510,6 +584,9 @@
           <w:p>
             <w:pPr>
               <w:jc w:val="both"/>
+              <w:rPr>
+                <w:b/>
+              </w:rPr>
             </w:pPr>
             <w:r>
               <w:rPr>
@@ -518,7 +595,7 @@
               <w:t>Criar)</w:t>
             </w:r>
             <w:r>
-              <w:t xml:space="preserve"> Adicionar ao plano de negócio o Nome da empresa, proposta de valor, atividades chaves, estagio de evolução, fontes de renda, estrutura de custo e salvar plano.</w:t>
+              <w:t xml:space="preserve"> Adicionar ao plano de negócio o Nome da empresa, atividades chaves, estagio de evolução, fontes de renda, estrutura de custo e salvar plano.</w:t>
             </w:r>
           </w:p>
         </w:tc>
@@ -531,7 +608,7 @@
               <w:jc w:val="both"/>
             </w:pPr>
             <w:r>
-              <w:t>Dados inseridos estão registrados no banco.</w:t>
+              <w:t>Exceção (proposta de valor não podem ser vazias)</w:t>
             </w:r>
           </w:p>
         </w:tc>
@@ -551,7 +628,7 @@
               <w:rPr>
                 <w:highlight w:val="green"/>
               </w:rPr>
-              <w:t>Positivo</w:t>
+              <w:t>Aprovado</w:t>
             </w:r>
           </w:p>
         </w:tc>
@@ -572,7 +649,7 @@
               <w:rPr>
                 <w:b/>
               </w:rPr>
-              <w:t>6</w:t>
+              <w:t>7</w:t>
             </w:r>
           </w:p>
         </w:tc>
@@ -594,7 +671,7 @@
               <w:t>Criar)</w:t>
             </w:r>
             <w:r>
-              <w:t xml:space="preserve"> Adicionar ao plano de negócio o Nome da empresa, atividades chaves, estagio de evolução, fontes de renda, estrutura de custo e salvar plano.</w:t>
+              <w:t xml:space="preserve"> Adicionar ao plano de negócio o Nome da empresa, proposta de valor, atividades chaves, fontes de renda, estrutura de custo e salvar plano.</w:t>
             </w:r>
           </w:p>
         </w:tc>
@@ -607,7 +684,7 @@
               <w:jc w:val="both"/>
             </w:pPr>
             <w:r>
-              <w:t>Exceção (proposta de valor não podem ser vazias)</w:t>
+              <w:t>Exceção (estagio de evolução não podem ser vazias)</w:t>
             </w:r>
           </w:p>
         </w:tc>
@@ -625,10 +702,85 @@
             </w:pPr>
             <w:r>
               <w:rPr>
+                <w:highlight w:val="green"/>
+              </w:rPr>
+              <w:t>Aprovado</w:t>
+            </w:r>
+          </w:p>
+        </w:tc>
+      </w:tr>
+      <w:tr>
+        <w:tc>
+          <w:tcPr>
+            <w:tcW w:w="704" w:type="dxa"/>
+          </w:tcPr>
+          <w:p>
+            <w:pPr>
+              <w:jc w:val="center"/>
+              <w:rPr>
+                <w:b/>
+              </w:rPr>
+            </w:pPr>
+            <w:r>
+              <w:rPr>
+                <w:b/>
+              </w:rPr>
+              <w:t>8</w:t>
+            </w:r>
+          </w:p>
+        </w:tc>
+        <w:tc>
+          <w:tcPr>
+            <w:tcW w:w="5670" w:type="dxa"/>
+          </w:tcPr>
+          <w:p>
+            <w:pPr>
+              <w:jc w:val="both"/>
+              <w:rPr>
+                <w:b/>
+              </w:rPr>
+            </w:pPr>
+            <w:r>
+              <w:rPr>
+                <w:b/>
+              </w:rPr>
+              <w:t>Criar)</w:t>
+            </w:r>
+            <w:r>
+              <w:t xml:space="preserve"> Adicionar ao plano de negócio o Nome da empresa, atividades chaves, estagio de evolução, estrutura de custo e salvar plano.</w:t>
+            </w:r>
+          </w:p>
+        </w:tc>
+        <w:tc>
+          <w:tcPr>
+            <w:tcW w:w="4820" w:type="dxa"/>
+          </w:tcPr>
+          <w:p>
+            <w:pPr>
+              <w:jc w:val="both"/>
+            </w:pPr>
+            <w:r>
+              <w:t>Exceção (fontes de renda não podem ser vazias)</w:t>
+            </w:r>
+          </w:p>
+        </w:tc>
+        <w:tc>
+          <w:tcPr>
+            <w:tcW w:w="1842" w:type="dxa"/>
+          </w:tcPr>
+          <w:p>
+            <w:pPr>
+              <w:jc w:val="both"/>
+              <w:rPr>
                 <w:color w:val="FF0000"/>
                 <w:highlight w:val="yellow"/>
               </w:rPr>
-              <w:t>Negativa</w:t>
+            </w:pPr>
+            <w:r>
+              <w:rPr>
+                <w:highlight w:val="green"/>
+              </w:rPr>
+              <w:t>Aprovado</w:t>
             </w:r>
           </w:p>
         </w:tc>
@@ -649,7 +801,7 @@
               <w:rPr>
                 <w:b/>
               </w:rPr>
-              <w:t>7</w:t>
+              <w:t>9</w:t>
             </w:r>
           </w:p>
         </w:tc>
@@ -671,7 +823,7 @@
               <w:t>Criar)</w:t>
             </w:r>
             <w:r>
-              <w:t xml:space="preserve"> Adicionar ao plano de negócio o Nome da empresa, proposta de valor, atividades chaves, fontes de renda, estrutura de custo e salvar plano.</w:t>
+              <w:t xml:space="preserve"> Adicionar ao plano de negócio o Nome da empresa, proposta de valor, atividades chaves, estagio de evolução, fontes de renda e salvar plano.</w:t>
             </w:r>
           </w:p>
         </w:tc>
@@ -684,7 +836,7 @@
               <w:jc w:val="both"/>
             </w:pPr>
             <w:r>
-              <w:t>Exceção (estagio de evolução não podem ser vazias)</w:t>
+              <w:t>Exceção (estrutura de custo não podem ser vazias)</w:t>
             </w:r>
           </w:p>
         </w:tc>
@@ -702,10 +854,85 @@
             </w:pPr>
             <w:r>
               <w:rPr>
+                <w:highlight w:val="green"/>
+              </w:rPr>
+              <w:t>Aprovado</w:t>
+            </w:r>
+          </w:p>
+        </w:tc>
+      </w:tr>
+      <w:tr>
+        <w:tc>
+          <w:tcPr>
+            <w:tcW w:w="704" w:type="dxa"/>
+          </w:tcPr>
+          <w:p>
+            <w:pPr>
+              <w:jc w:val="center"/>
+              <w:rPr>
+                <w:b/>
+              </w:rPr>
+            </w:pPr>
+            <w:r>
+              <w:rPr>
+                <w:b/>
+              </w:rPr>
+              <w:t>10</w:t>
+            </w:r>
+          </w:p>
+        </w:tc>
+        <w:tc>
+          <w:tcPr>
+            <w:tcW w:w="5670" w:type="dxa"/>
+          </w:tcPr>
+          <w:p>
+            <w:pPr>
+              <w:jc w:val="both"/>
+              <w:rPr>
+                <w:b/>
+              </w:rPr>
+            </w:pPr>
+            <w:r>
+              <w:rPr>
+                <w:b/>
+              </w:rPr>
+              <w:t>Criar)</w:t>
+            </w:r>
+            <w:r>
+              <w:t xml:space="preserve"> Adicionar ao plano de negócio proposta de valor, atividades chaves, estagio de evolução, fontes de renda, estrutura de custo e salvar plano.</w:t>
+            </w:r>
+          </w:p>
+        </w:tc>
+        <w:tc>
+          <w:tcPr>
+            <w:tcW w:w="4820" w:type="dxa"/>
+          </w:tcPr>
+          <w:p>
+            <w:pPr>
+              <w:jc w:val="both"/>
+            </w:pPr>
+            <w:r>
+              <w:t>Exceção (o nome da empresa não podem ser vazias)</w:t>
+            </w:r>
+          </w:p>
+        </w:tc>
+        <w:tc>
+          <w:tcPr>
+            <w:tcW w:w="1842" w:type="dxa"/>
+          </w:tcPr>
+          <w:p>
+            <w:pPr>
+              <w:jc w:val="both"/>
+              <w:rPr>
                 <w:color w:val="FF0000"/>
                 <w:highlight w:val="yellow"/>
               </w:rPr>
-              <w:t>Negativa</w:t>
+            </w:pPr>
+            <w:r>
+              <w:rPr>
+                <w:highlight w:val="green"/>
+              </w:rPr>
+              <w:t>Aprovado</w:t>
             </w:r>
           </w:p>
         </w:tc>
@@ -726,7 +953,8 @@
               <w:rPr>
                 <w:b/>
               </w:rPr>
-              <w:t>8</w:t>
+              <w:lastRenderedPageBreak/>
+              <w:t>11</w:t>
             </w:r>
           </w:p>
         </w:tc>
@@ -737,18 +965,21 @@
           <w:p>
             <w:pPr>
               <w:jc w:val="both"/>
-              <w:rPr>
-                <w:b/>
-              </w:rPr>
-            </w:pPr>
-            <w:r>
-              <w:rPr>
-                <w:b/>
-              </w:rPr>
-              <w:t>Criar)</w:t>
-            </w:r>
-            <w:r>
-              <w:t xml:space="preserve"> Adicionar ao plano de negócio o Nome da empresa, atividades chaves, estagio de evolução, estrutura de custo e salvar plano.</w:t>
+            </w:pPr>
+            <w:r>
+              <w:rPr>
+                <w:b/>
+              </w:rPr>
+              <w:t>Editar</w:t>
+            </w:r>
+            <w:r>
+              <w:rPr>
+                <w:b/>
+              </w:rPr>
+              <w:t>)</w:t>
+            </w:r>
+            <w:r>
+              <w:t xml:space="preserve"> Consultar um plano já cadastrado e alterar seu status para enviado, após isso, editar o nome desse mesmo plano e salvar plano.</w:t>
             </w:r>
           </w:p>
         </w:tc>
@@ -761,7 +992,7 @@
               <w:jc w:val="both"/>
             </w:pPr>
             <w:r>
-              <w:t>Exceção (fontes de renda não podem ser vazias)</w:t>
+              <w:t>Exceção (plano enviado não pode ser alterado)</w:t>
             </w:r>
           </w:p>
         </w:tc>
@@ -779,246 +1010,9 @@
             </w:pPr>
             <w:r>
               <w:rPr>
-                <w:color w:val="FF0000"/>
-                <w:highlight w:val="yellow"/>
-              </w:rPr>
-              <w:t>Negativa</w:t>
-            </w:r>
-          </w:p>
-        </w:tc>
-      </w:tr>
-      <w:tr>
-        <w:tc>
-          <w:tcPr>
-            <w:tcW w:w="704" w:type="dxa"/>
-          </w:tcPr>
-          <w:p>
-            <w:pPr>
-              <w:jc w:val="center"/>
-              <w:rPr>
-                <w:b/>
-              </w:rPr>
-            </w:pPr>
-            <w:r>
-              <w:rPr>
-                <w:b/>
-              </w:rPr>
-              <w:t>9</w:t>
-            </w:r>
-          </w:p>
-        </w:tc>
-        <w:tc>
-          <w:tcPr>
-            <w:tcW w:w="5670" w:type="dxa"/>
-          </w:tcPr>
-          <w:p>
-            <w:pPr>
-              <w:jc w:val="both"/>
-              <w:rPr>
-                <w:b/>
-              </w:rPr>
-            </w:pPr>
-            <w:r>
-              <w:rPr>
-                <w:b/>
-              </w:rPr>
-              <w:t>Criar)</w:t>
-            </w:r>
-            <w:r>
-              <w:t xml:space="preserve"> Adicionar ao plano de negócio o Nome da empresa, proposta de valor, atividades chaves, estagio de evolução, fontes de renda e salvar plano.</w:t>
-            </w:r>
-          </w:p>
-        </w:tc>
-        <w:tc>
-          <w:tcPr>
-            <w:tcW w:w="4820" w:type="dxa"/>
-          </w:tcPr>
-          <w:p>
-            <w:pPr>
-              <w:jc w:val="both"/>
-            </w:pPr>
-            <w:r>
-              <w:t>Exceção (estrutura de custo não podem ser vazias)</w:t>
-            </w:r>
-          </w:p>
-        </w:tc>
-        <w:tc>
-          <w:tcPr>
-            <w:tcW w:w="1842" w:type="dxa"/>
-          </w:tcPr>
-          <w:p>
-            <w:pPr>
-              <w:jc w:val="both"/>
-              <w:rPr>
-                <w:color w:val="FF0000"/>
-                <w:highlight w:val="yellow"/>
-              </w:rPr>
-            </w:pPr>
-            <w:r>
-              <w:rPr>
-                <w:color w:val="FF0000"/>
-                <w:highlight w:val="yellow"/>
-              </w:rPr>
-              <w:t>Negativa</w:t>
-            </w:r>
-          </w:p>
-        </w:tc>
-      </w:tr>
-      <w:tr>
-        <w:tc>
-          <w:tcPr>
-            <w:tcW w:w="704" w:type="dxa"/>
-          </w:tcPr>
-          <w:p>
-            <w:pPr>
-              <w:jc w:val="center"/>
-              <w:rPr>
-                <w:b/>
-              </w:rPr>
-            </w:pPr>
-            <w:r>
-              <w:rPr>
-                <w:b/>
-              </w:rPr>
-              <w:t>10</w:t>
-            </w:r>
-          </w:p>
-        </w:tc>
-        <w:tc>
-          <w:tcPr>
-            <w:tcW w:w="5670" w:type="dxa"/>
-          </w:tcPr>
-          <w:p>
-            <w:pPr>
-              <w:jc w:val="both"/>
-              <w:rPr>
-                <w:b/>
-              </w:rPr>
-            </w:pPr>
-            <w:r>
-              <w:rPr>
-                <w:b/>
-              </w:rPr>
-              <w:t>Criar)</w:t>
-            </w:r>
-            <w:r>
-              <w:t xml:space="preserve"> Adicionar ao plano de negócio proposta de valor, atividades chaves, estagio de evolução, fontes de renda, estrutura de custo e salvar plano.</w:t>
-            </w:r>
-            <w:bookmarkStart w:id="0" w:name="_GoBack"/>
-            <w:bookmarkEnd w:id="0"/>
-          </w:p>
-        </w:tc>
-        <w:tc>
-          <w:tcPr>
-            <w:tcW w:w="4820" w:type="dxa"/>
-          </w:tcPr>
-          <w:p>
-            <w:pPr>
-              <w:jc w:val="both"/>
-            </w:pPr>
-            <w:r>
-              <w:t>Exceção (o nome da empresa não podem ser vazias)</w:t>
-            </w:r>
-          </w:p>
-        </w:tc>
-        <w:tc>
-          <w:tcPr>
-            <w:tcW w:w="1842" w:type="dxa"/>
-          </w:tcPr>
-          <w:p>
-            <w:pPr>
-              <w:jc w:val="both"/>
-              <w:rPr>
-                <w:color w:val="FF0000"/>
-                <w:highlight w:val="yellow"/>
-              </w:rPr>
-            </w:pPr>
-            <w:r>
-              <w:rPr>
-                <w:color w:val="FF0000"/>
-                <w:highlight w:val="yellow"/>
-              </w:rPr>
-              <w:t>Negativa</w:t>
-            </w:r>
-          </w:p>
-        </w:tc>
-      </w:tr>
-      <w:tr>
-        <w:tc>
-          <w:tcPr>
-            <w:tcW w:w="704" w:type="dxa"/>
-          </w:tcPr>
-          <w:p>
-            <w:pPr>
-              <w:jc w:val="center"/>
-              <w:rPr>
-                <w:b/>
-              </w:rPr>
-            </w:pPr>
-            <w:r>
-              <w:rPr>
-                <w:b/>
-              </w:rPr>
-              <w:lastRenderedPageBreak/>
-              <w:t>11</w:t>
-            </w:r>
-          </w:p>
-        </w:tc>
-        <w:tc>
-          <w:tcPr>
-            <w:tcW w:w="5670" w:type="dxa"/>
-          </w:tcPr>
-          <w:p>
-            <w:pPr>
-              <w:jc w:val="both"/>
-            </w:pPr>
-            <w:r>
-              <w:rPr>
-                <w:b/>
-              </w:rPr>
-              <w:t>Editar</w:t>
-            </w:r>
-            <w:r>
-              <w:rPr>
-                <w:b/>
-              </w:rPr>
-              <w:t>)</w:t>
-            </w:r>
-            <w:r>
-              <w:t xml:space="preserve"> Consultar um plano já cadastrado e alterar seu status para enviado, após isso, editar o nome desse mesmo plano e salvar plano.</w:t>
-            </w:r>
-          </w:p>
-        </w:tc>
-        <w:tc>
-          <w:tcPr>
-            <w:tcW w:w="4820" w:type="dxa"/>
-          </w:tcPr>
-          <w:p>
-            <w:pPr>
-              <w:jc w:val="both"/>
-            </w:pPr>
-            <w:r>
-              <w:t>Exceção (plano enviado não pode ser alterado)</w:t>
-            </w:r>
-          </w:p>
-        </w:tc>
-        <w:tc>
-          <w:tcPr>
-            <w:tcW w:w="1842" w:type="dxa"/>
-          </w:tcPr>
-          <w:p>
-            <w:pPr>
-              <w:jc w:val="both"/>
-              <w:rPr>
-                <w:color w:val="FF0000"/>
-                <w:highlight w:val="yellow"/>
-              </w:rPr>
-            </w:pPr>
-            <w:r>
-              <w:rPr>
                 <w:highlight w:val="green"/>
               </w:rPr>
-              <w:t>Positivo</w:t>
+              <w:t>Aprovado</w:t>
             </w:r>
           </w:p>
         </w:tc>
@@ -1883,7 +1877,7 @@
   <a:extraClrSchemeLst/>
   <a:extLst>
     <a:ext uri="{05A4C25C-085E-4340-85A3-A5531E510DB2}">
-      <thm15:themeFamily xmlns:thm15="http://schemas.microsoft.com/office/thememl/2012/main" xmlns="" name="Office Theme" id="{62F939B6-93AF-4DB8-9C6B-D6C7DFDC589F}" vid="{4A3C46E8-61CC-4603-A589-7422A47A8E4A}"/>
+      <thm15:themeFamily xmlns="" xmlns:thm15="http://schemas.microsoft.com/office/thememl/2012/main" name="Office Theme" id="{62F939B6-93AF-4DB8-9C6B-D6C7DFDC589F}" vid="{4A3C46E8-61CC-4603-A589-7422A47A8E4A}"/>
     </a:ext>
   </a:extLst>
 </a:theme>
@@ -1894,7 +1888,7 @@
 </file>
 
 <file path=customXml/itemProps1.xml><?xml version="1.0" encoding="utf-8"?>
-<ds:datastoreItem xmlns:ds="http://schemas.openxmlformats.org/officeDocument/2006/customXml" ds:itemID="{EFF98048-DDCA-4B95-B0C9-098CE799E9ED}">
+<ds:datastoreItem xmlns:ds="http://schemas.openxmlformats.org/officeDocument/2006/customXml" ds:itemID="{746DC426-E4BA-45B6-A7E2-5BCD9B23BCD9}">
   <ds:schemaRefs>
     <ds:schemaRef ds:uri="http://schemas.openxmlformats.org/officeDocument/2006/bibliography"/>
   </ds:schemaRefs>

</xml_diff>